<commit_message>
redux store created for edit option
</commit_message>
<xml_diff>
--- a/pdr.docx
+++ b/pdr.docx
@@ -243,18 +243,6 @@
       </w:pPr>
       <w:r>
         <w:t>Main navigation component</w:t>
-      </w:r>
-    </w:p>
-    <w:p>
-      <w:pPr>
-        <w:pStyle w:val="ListParagraph"/>
-        <w:numPr>
-          <w:ilvl w:val="0"/>
-          <w:numId w:val="2"/>
-        </w:numPr>
-      </w:pPr>
-      <w:r>
-        <w:t>Footer component</w:t>
       </w:r>
     </w:p>
     <w:p>

</xml_diff>